<commit_message>
Almost done (ToDo biblio)
</commit_message>
<xml_diff>
--- a/НИР и ВКР/Презентация/Сравнение.docx
+++ b/НИР и ВКР/Презентация/Сравнение.docx
@@ -1,6 +1,6 @@
 
 <file path=word/document.xml><?xml version="1.0" encoding="utf-8"?>
-<w:document xmlns:wpc="http://schemas.microsoft.com/office/word/2010/wordprocessingCanvas" xmlns:cx="http://schemas.microsoft.com/office/drawing/2014/chartex" xmlns:cx1="http://schemas.microsoft.com/office/drawing/2015/9/8/chartex" xmlns:cx2="http://schemas.microsoft.com/office/drawing/2015/10/21/chartex" xmlns:cx3="http://schemas.microsoft.com/office/drawing/2016/5/9/chartex" xmlns:cx4="http://schemas.microsoft.com/office/drawing/2016/5/10/chartex" xmlns:cx5="http://schemas.microsoft.com/office/drawing/2016/5/11/chartex" xmlns:cx6="http://schemas.microsoft.com/office/drawing/2016/5/12/chartex" xmlns:cx7="http://schemas.microsoft.com/office/drawing/2016/5/13/chartex" xmlns:cx8="http://schemas.microsoft.com/office/drawing/2016/5/14/chartex" xmlns:mc="http://schemas.openxmlformats.org/markup-compatibility/2006" xmlns:aink="http://schemas.microsoft.com/office/drawing/2016/ink" xmlns:am3d="http://schemas.microsoft.com/office/drawing/2017/model3d" xmlns:o="urn:schemas-microsoft-com:office:office" xmlns:r="http://schemas.openxmlformats.org/officeDocument/2006/relationships" xmlns:m="http://schemas.openxmlformats.org/officeDocument/2006/math" xmlns:v="urn:schemas-microsoft-com:vml" xmlns:wp14="http://schemas.microsoft.com/office/word/2010/wordprocessingDrawing" xmlns:wp="http://schemas.openxmlformats.org/drawingml/2006/wordprocessingDrawing" xmlns:w10="urn:schemas-microsoft-com:office:word" xmlns:w="http://schemas.openxmlformats.org/wordprocessingml/2006/main" xmlns:w14="http://schemas.microsoft.com/office/word/2010/wordml" xmlns:w15="http://schemas.microsoft.com/office/word/2012/wordml" xmlns:w16cid="http://schemas.microsoft.com/office/word/2016/wordml/cid" xmlns:w16se="http://schemas.microsoft.com/office/word/2015/wordml/symex" xmlns:wpg="http://schemas.microsoft.com/office/word/2010/wordprocessingGroup" xmlns:wpi="http://schemas.microsoft.com/office/word/2010/wordprocessingInk" xmlns:wne="http://schemas.microsoft.com/office/word/2006/wordml" xmlns:wps="http://schemas.microsoft.com/office/word/2010/wordprocessingShape" mc:Ignorable="w14 w15 w16se w16cid wp14">
+<w:document xmlns:wpc="http://schemas.microsoft.com/office/word/2010/wordprocessingCanvas" xmlns:cx="http://schemas.microsoft.com/office/drawing/2014/chartex" xmlns:cx1="http://schemas.microsoft.com/office/drawing/2015/9/8/chartex" xmlns:cx2="http://schemas.microsoft.com/office/drawing/2015/10/21/chartex" xmlns:cx3="http://schemas.microsoft.com/office/drawing/2016/5/9/chartex" xmlns:cx4="http://schemas.microsoft.com/office/drawing/2016/5/10/chartex" xmlns:cx5="http://schemas.microsoft.com/office/drawing/2016/5/11/chartex" xmlns:cx6="http://schemas.microsoft.com/office/drawing/2016/5/12/chartex" xmlns:cx7="http://schemas.microsoft.com/office/drawing/2016/5/13/chartex" xmlns:cx8="http://schemas.microsoft.com/office/drawing/2016/5/14/chartex" xmlns:mc="http://schemas.openxmlformats.org/markup-compatibility/2006" xmlns:aink="http://schemas.microsoft.com/office/drawing/2016/ink" xmlns:am3d="http://schemas.microsoft.com/office/drawing/2017/model3d" xmlns:o="urn:schemas-microsoft-com:office:office" xmlns:r="http://schemas.openxmlformats.org/officeDocument/2006/relationships" xmlns:m="http://schemas.openxmlformats.org/officeDocument/2006/math" xmlns:v="urn:schemas-microsoft-com:vml" xmlns:wp14="http://schemas.microsoft.com/office/word/2010/wordprocessingDrawing" xmlns:wp="http://schemas.openxmlformats.org/drawingml/2006/wordprocessingDrawing" xmlns:w10="urn:schemas-microsoft-com:office:word" xmlns:w="http://schemas.openxmlformats.org/wordprocessingml/2006/main" xmlns:w14="http://schemas.microsoft.com/office/word/2010/wordml" xmlns:w15="http://schemas.microsoft.com/office/word/2012/wordml" xmlns:w16cex="http://schemas.microsoft.com/office/word/2018/wordml/cex" xmlns:w16cid="http://schemas.microsoft.com/office/word/2016/wordml/cid" xmlns:w16="http://schemas.microsoft.com/office/word/2018/wordml" xmlns:w16sdtdh="http://schemas.microsoft.com/office/word/2020/wordml/sdtdatahash" xmlns:w16se="http://schemas.microsoft.com/office/word/2015/wordml/symex" xmlns:wpg="http://schemas.microsoft.com/office/word/2010/wordprocessingGroup" xmlns:wpi="http://schemas.microsoft.com/office/word/2010/wordprocessingInk" xmlns:wne="http://schemas.microsoft.com/office/word/2006/wordml" xmlns:wps="http://schemas.microsoft.com/office/word/2010/wordprocessingShape" mc:Ignorable="w14 w15 w16se w16cid w16 w16cex w16sdtdh wp14">
   <w:body>
     <w:tbl>
       <w:tblPr>
@@ -191,6 +191,101 @@
                 <w:rFonts w:ascii="Times New Roman" w:hAnsi="Times New Roman" w:cs="Times New Roman"/>
               </w:rPr>
             </w:pPr>
+            <w:r>
+              <w:rPr>
+                <w:rFonts w:ascii="Times New Roman" w:hAnsi="Times New Roman" w:cs="Times New Roman"/>
+                <w:lang w:val="en-US"/>
+              </w:rPr>
+              <w:t>O</w:t>
+            </w:r>
+            <w:r>
+              <w:rPr>
+                <w:rFonts w:ascii="Times New Roman" w:hAnsi="Times New Roman" w:cs="Times New Roman"/>
+              </w:rPr>
+              <w:t>(</w:t>
+            </w:r>
+            <w:r>
+              <w:rPr>
+                <w:rFonts w:ascii="Times New Roman" w:hAnsi="Times New Roman" w:cs="Times New Roman"/>
+                <w:lang w:val="en-US"/>
+              </w:rPr>
+              <w:t>n</w:t>
+            </w:r>
+            <w:r>
+              <w:rPr>
+                <w:rFonts w:ascii="Times New Roman" w:hAnsi="Times New Roman" w:cs="Times New Roman"/>
+              </w:rPr>
+              <w:t>*</w:t>
+            </w:r>
+            <w:r>
+              <w:rPr>
+                <w:rFonts w:ascii="Times New Roman" w:hAnsi="Times New Roman" w:cs="Times New Roman"/>
+                <w:lang w:val="en-US"/>
+              </w:rPr>
+              <w:t>m</w:t>
+            </w:r>
+            <w:r>
+              <w:rPr>
+                <w:rFonts w:ascii="Times New Roman" w:hAnsi="Times New Roman" w:cs="Times New Roman"/>
+              </w:rPr>
+              <w:t xml:space="preserve">), </w:t>
+            </w:r>
+            <w:r>
+              <w:rPr>
+                <w:rFonts w:ascii="Times New Roman" w:hAnsi="Times New Roman" w:cs="Times New Roman"/>
+              </w:rPr>
+              <w:t xml:space="preserve">где </w:t>
+            </w:r>
+            <w:r>
+              <w:rPr>
+                <w:rFonts w:ascii="Times New Roman" w:hAnsi="Times New Roman" w:cs="Times New Roman"/>
+                <w:lang w:val="en-US"/>
+              </w:rPr>
+              <w:t>n</w:t>
+            </w:r>
+            <w:r>
+              <w:rPr>
+                <w:rFonts w:ascii="Times New Roman" w:hAnsi="Times New Roman" w:cs="Times New Roman"/>
+              </w:rPr>
+              <w:t xml:space="preserve"> </w:t>
+            </w:r>
+            <w:r>
+              <w:rPr>
+                <w:rFonts w:ascii="Times New Roman" w:hAnsi="Times New Roman" w:cs="Times New Roman"/>
+              </w:rPr>
+              <w:t>–</w:t>
+            </w:r>
+            <w:r>
+              <w:rPr>
+                <w:rFonts w:ascii="Times New Roman" w:hAnsi="Times New Roman" w:cs="Times New Roman"/>
+              </w:rPr>
+              <w:t xml:space="preserve"> </w:t>
+            </w:r>
+            <w:r>
+              <w:rPr>
+                <w:rFonts w:ascii="Times New Roman" w:hAnsi="Times New Roman" w:cs="Times New Roman"/>
+              </w:rPr>
+              <w:t xml:space="preserve">кол-во шаблонов, а </w:t>
+            </w:r>
+            <w:r>
+              <w:rPr>
+                <w:rFonts w:ascii="Times New Roman" w:hAnsi="Times New Roman" w:cs="Times New Roman"/>
+                <w:lang w:val="en-US"/>
+              </w:rPr>
+              <w:t>m</w:t>
+            </w:r>
+            <w:r>
+              <w:rPr>
+                <w:rFonts w:ascii="Times New Roman" w:hAnsi="Times New Roman" w:cs="Times New Roman"/>
+              </w:rPr>
+              <w:t xml:space="preserve"> </w:t>
+            </w:r>
+            <w:r>
+              <w:rPr>
+                <w:rFonts w:ascii="Times New Roman" w:hAnsi="Times New Roman" w:cs="Times New Roman"/>
+              </w:rPr>
+              <w:t>кол-во сессий</w:t>
+            </w:r>
           </w:p>
         </w:tc>
       </w:tr>
@@ -209,46 +304,8 @@
               <w:rPr>
                 <w:rFonts w:ascii="Times New Roman" w:hAnsi="Times New Roman" w:cs="Times New Roman"/>
               </w:rPr>
-              <w:t>Алгоритм получения</w:t>
-            </w:r>
-            <w:r>
-              <w:rPr>
-                <w:rFonts w:ascii="Times New Roman" w:hAnsi="Times New Roman" w:cs="Times New Roman"/>
-              </w:rPr>
-              <w:t xml:space="preserve"> </w:t>
-            </w:r>
-            <w:r>
-              <w:rPr>
-                <w:rFonts w:ascii="Times New Roman" w:hAnsi="Times New Roman" w:cs="Times New Roman"/>
-              </w:rPr>
-              <w:t>ассоциативных</w:t>
-            </w:r>
-            <w:r>
-              <w:rPr>
-                <w:rFonts w:ascii="Times New Roman" w:hAnsi="Times New Roman" w:cs="Times New Roman"/>
-              </w:rPr>
-              <w:t xml:space="preserve"> п</w:t>
-            </w:r>
-            <w:r>
-              <w:rPr>
-                <w:rFonts w:ascii="Times New Roman" w:hAnsi="Times New Roman" w:cs="Times New Roman"/>
-              </w:rPr>
-              <w:t>равил</w:t>
-            </w:r>
-            <w:r>
-              <w:rPr>
-                <w:rFonts w:ascii="Times New Roman" w:hAnsi="Times New Roman" w:cs="Times New Roman"/>
-              </w:rPr>
-              <w:t xml:space="preserve"> </w:t>
-            </w:r>
-            <w:proofErr w:type="spellStart"/>
-            <w:r>
-              <w:rPr>
-                <w:rFonts w:ascii="Times New Roman" w:hAnsi="Times New Roman" w:cs="Times New Roman"/>
-              </w:rPr>
-              <w:t>Apriori</w:t>
-            </w:r>
-            <w:proofErr w:type="spellEnd"/>
+              <w:t>Алгоритм получения ассоциативных правил Apriori</w:t>
+            </w:r>
           </w:p>
         </w:tc>
         <w:tc>
@@ -283,15 +340,7 @@
               <w:rPr>
                 <w:rFonts w:ascii="Times New Roman" w:hAnsi="Times New Roman" w:cs="Times New Roman"/>
               </w:rPr>
-              <w:t>Н</w:t>
-            </w:r>
-            <w:bookmarkStart w:id="0" w:name="_GoBack"/>
-            <w:bookmarkEnd w:id="0"/>
-            <w:r>
-              <w:rPr>
-                <w:rFonts w:ascii="Times New Roman" w:hAnsi="Times New Roman" w:cs="Times New Roman"/>
-              </w:rPr>
-              <w:t>ет</w:t>
+              <w:t>Нет</w:t>
             </w:r>
           </w:p>
         </w:tc>
@@ -435,55 +484,7 @@
               <w:rPr>
                 <w:rFonts w:ascii="Times New Roman" w:eastAsia="SFRM1440" w:hAnsi="Times New Roman" w:cs="Times New Roman"/>
               </w:rPr>
-              <w:t>Алгоритм</w:t>
-            </w:r>
-            <w:r>
-              <w:rPr>
-                <w:rFonts w:ascii="Times New Roman" w:eastAsia="SFRM1440" w:hAnsi="Times New Roman" w:cs="Times New Roman"/>
-              </w:rPr>
-              <w:t xml:space="preserve"> </w:t>
-            </w:r>
-            <w:r>
-              <w:rPr>
-                <w:rFonts w:ascii="Times New Roman" w:eastAsia="SFRM1440" w:hAnsi="Times New Roman" w:cs="Times New Roman"/>
-              </w:rPr>
-              <w:t>получения</w:t>
-            </w:r>
-            <w:r>
-              <w:rPr>
-                <w:rFonts w:ascii="Times New Roman" w:eastAsia="SFRM1440" w:hAnsi="Times New Roman" w:cs="Times New Roman"/>
-              </w:rPr>
-              <w:t xml:space="preserve"> </w:t>
-            </w:r>
-            <w:r>
-              <w:rPr>
-                <w:rFonts w:ascii="Times New Roman" w:eastAsia="SFRM1440" w:hAnsi="Times New Roman" w:cs="Times New Roman"/>
-              </w:rPr>
-              <w:t>последовательных</w:t>
-            </w:r>
-            <w:r>
-              <w:rPr>
-                <w:rFonts w:ascii="Times New Roman" w:eastAsia="SFRM1440" w:hAnsi="Times New Roman" w:cs="Times New Roman"/>
-              </w:rPr>
-              <w:t xml:space="preserve"> </w:t>
-            </w:r>
-            <w:r>
-              <w:rPr>
-                <w:rFonts w:ascii="Times New Roman" w:eastAsia="SFRM1440" w:hAnsi="Times New Roman" w:cs="Times New Roman"/>
-              </w:rPr>
-              <w:t>шаблонов</w:t>
-            </w:r>
-            <w:r>
-              <w:rPr>
-                <w:rFonts w:ascii="Times New Roman" w:eastAsia="SFRM1440" w:hAnsi="Times New Roman" w:cs="Times New Roman"/>
-              </w:rPr>
-              <w:t xml:space="preserve"> </w:t>
-            </w:r>
-            <w:r>
-              <w:rPr>
-                <w:rFonts w:ascii="Times New Roman" w:eastAsia="SFRM1440" w:hAnsi="Times New Roman" w:cs="Times New Roman"/>
-              </w:rPr>
-              <w:t>GSP</w:t>
+              <w:t>Алгоритм получения последовательных шаблонов GSP</w:t>
             </w:r>
           </w:p>
         </w:tc>
@@ -501,21 +502,7 @@
               <w:rPr>
                 <w:rFonts w:ascii="Times New Roman" w:hAnsi="Times New Roman" w:cs="Times New Roman"/>
               </w:rPr>
-              <w:t xml:space="preserve">База данных с полями: </w:t>
-            </w:r>
-            <w:proofErr w:type="spellStart"/>
-            <w:r>
-              <w:rPr>
-                <w:rFonts w:ascii="Times New Roman" w:hAnsi="Times New Roman" w:cs="Times New Roman"/>
-              </w:rPr>
-              <w:t>id</w:t>
-            </w:r>
-            <w:proofErr w:type="spellEnd"/>
-            <w:r>
-              <w:rPr>
-                <w:rFonts w:ascii="Times New Roman" w:hAnsi="Times New Roman" w:cs="Times New Roman"/>
-              </w:rPr>
-              <w:t xml:space="preserve"> </w:t>
+              <w:t xml:space="preserve">База данных с полями: id </w:t>
             </w:r>
             <w:r>
               <w:rPr>
@@ -527,21 +514,7 @@
               <w:rPr>
                 <w:rFonts w:ascii="Times New Roman" w:hAnsi="Times New Roman" w:cs="Times New Roman"/>
               </w:rPr>
-              <w:t xml:space="preserve">, </w:t>
-            </w:r>
-            <w:proofErr w:type="spellStart"/>
-            <w:r>
-              <w:rPr>
-                <w:rFonts w:ascii="Times New Roman" w:hAnsi="Times New Roman" w:cs="Times New Roman"/>
-              </w:rPr>
-              <w:t>id</w:t>
-            </w:r>
-            <w:proofErr w:type="spellEnd"/>
-            <w:r>
-              <w:rPr>
-                <w:rFonts w:ascii="Times New Roman" w:hAnsi="Times New Roman" w:cs="Times New Roman"/>
-              </w:rPr>
-              <w:t xml:space="preserve"> и время транзакции, набор элементов и минимальный уровень поддержки</w:t>
+              <w:t>, id и время транзакции, набор элементов и минимальный уровень поддержки</w:t>
             </w:r>
           </w:p>
         </w:tc>
@@ -573,6 +546,89 @@
                 <w:rFonts w:ascii="Times New Roman" w:hAnsi="Times New Roman" w:cs="Times New Roman"/>
               </w:rPr>
             </w:pPr>
+            <w:r>
+              <w:rPr>
+                <w:rFonts w:ascii="Times New Roman" w:hAnsi="Times New Roman" w:cs="Times New Roman"/>
+                <w:lang w:val="en-US"/>
+              </w:rPr>
+              <w:t>O</w:t>
+            </w:r>
+            <w:r>
+              <w:rPr>
+                <w:rFonts w:ascii="Times New Roman" w:hAnsi="Times New Roman" w:cs="Times New Roman"/>
+              </w:rPr>
+              <w:t>(|</w:t>
+            </w:r>
+            <w:r>
+              <w:rPr>
+                <w:rFonts w:ascii="Times New Roman" w:hAnsi="Times New Roman" w:cs="Times New Roman"/>
+                <w:lang w:val="en-US"/>
+              </w:rPr>
+              <w:t>D</w:t>
+            </w:r>
+            <w:r>
+              <w:rPr>
+                <w:rFonts w:ascii="Times New Roman" w:hAnsi="Times New Roman" w:cs="Times New Roman"/>
+              </w:rPr>
+              <w:t>|^</w:t>
+            </w:r>
+            <w:r>
+              <w:rPr>
+                <w:rFonts w:ascii="Times New Roman" w:hAnsi="Times New Roman" w:cs="Times New Roman"/>
+                <w:lang w:val="en-US"/>
+              </w:rPr>
+              <w:t>l</w:t>
+            </w:r>
+            <w:r>
+              <w:rPr>
+                <w:rFonts w:ascii="Times New Roman" w:hAnsi="Times New Roman" w:cs="Times New Roman"/>
+              </w:rPr>
+              <w:t xml:space="preserve">), </w:t>
+            </w:r>
+            <w:r>
+              <w:rPr>
+                <w:rFonts w:ascii="Times New Roman" w:hAnsi="Times New Roman" w:cs="Times New Roman"/>
+              </w:rPr>
+              <w:t xml:space="preserve">где </w:t>
+            </w:r>
+            <w:r>
+              <w:rPr>
+                <w:rFonts w:ascii="Times New Roman" w:hAnsi="Times New Roman" w:cs="Times New Roman"/>
+              </w:rPr>
+              <w:t>|</w:t>
+            </w:r>
+            <w:r>
+              <w:rPr>
+                <w:rFonts w:ascii="Times New Roman" w:hAnsi="Times New Roman" w:cs="Times New Roman"/>
+                <w:lang w:val="en-US"/>
+              </w:rPr>
+              <w:t>D</w:t>
+            </w:r>
+            <w:r>
+              <w:rPr>
+                <w:rFonts w:ascii="Times New Roman" w:hAnsi="Times New Roman" w:cs="Times New Roman"/>
+              </w:rPr>
+              <w:t xml:space="preserve">| - </w:t>
+            </w:r>
+            <w:r>
+              <w:rPr>
+                <w:rFonts w:ascii="Times New Roman" w:hAnsi="Times New Roman" w:cs="Times New Roman"/>
+              </w:rPr>
+              <w:t xml:space="preserve">общее число предметов, а </w:t>
+            </w:r>
+            <w:r>
+              <w:rPr>
+                <w:rFonts w:ascii="Times New Roman" w:hAnsi="Times New Roman" w:cs="Times New Roman"/>
+                <w:lang w:val="en-US"/>
+              </w:rPr>
+              <w:t>l</w:t>
+            </w:r>
+            <w:r>
+              <w:rPr>
+                <w:rFonts w:ascii="Times New Roman" w:hAnsi="Times New Roman" w:cs="Times New Roman"/>
+              </w:rPr>
+              <w:t xml:space="preserve"> длина наибольшей часто встречающейся последовательности</w:t>
+            </w:r>
           </w:p>
         </w:tc>
       </w:tr>
@@ -591,31 +647,7 @@
               <w:rPr>
                 <w:rFonts w:ascii="Times New Roman" w:hAnsi="Times New Roman" w:cs="Times New Roman"/>
               </w:rPr>
-              <w:t>Метод оценки</w:t>
-            </w:r>
-            <w:r>
-              <w:rPr>
-                <w:rFonts w:ascii="Times New Roman" w:hAnsi="Times New Roman" w:cs="Times New Roman"/>
-              </w:rPr>
-              <w:t xml:space="preserve"> </w:t>
-            </w:r>
-            <w:r>
-              <w:rPr>
-                <w:rFonts w:ascii="Times New Roman" w:hAnsi="Times New Roman" w:cs="Times New Roman"/>
-              </w:rPr>
-              <w:t>эффективности</w:t>
-            </w:r>
-            <w:r>
-              <w:rPr>
-                <w:rFonts w:ascii="Times New Roman" w:hAnsi="Times New Roman" w:cs="Times New Roman"/>
-              </w:rPr>
-              <w:t xml:space="preserve"> </w:t>
-            </w:r>
-            <w:r>
-              <w:rPr>
-                <w:rFonts w:ascii="Times New Roman" w:hAnsi="Times New Roman" w:cs="Times New Roman"/>
-              </w:rPr>
-              <w:t>интерфейса GOMS</w:t>
+              <w:t>Метод оценки эффективности интерфейса GOMS</w:t>
             </w:r>
           </w:p>
         </w:tc>
@@ -665,6 +697,57 @@
                 <w:rFonts w:ascii="Times New Roman" w:hAnsi="Times New Roman" w:cs="Times New Roman"/>
               </w:rPr>
             </w:pPr>
+            <w:r>
+              <w:rPr>
+                <w:rFonts w:ascii="Times New Roman" w:hAnsi="Times New Roman" w:cs="Times New Roman"/>
+                <w:lang w:val="en-US"/>
+              </w:rPr>
+              <w:t>O</w:t>
+            </w:r>
+            <w:r>
+              <w:rPr>
+                <w:rFonts w:ascii="Times New Roman" w:hAnsi="Times New Roman" w:cs="Times New Roman"/>
+              </w:rPr>
+              <w:t>(</w:t>
+            </w:r>
+            <w:r>
+              <w:rPr>
+                <w:rFonts w:ascii="Times New Roman" w:hAnsi="Times New Roman" w:cs="Times New Roman"/>
+                <w:lang w:val="en-US"/>
+              </w:rPr>
+              <w:t>n</w:t>
+            </w:r>
+            <w:r>
+              <w:rPr>
+                <w:rFonts w:ascii="Times New Roman" w:hAnsi="Times New Roman" w:cs="Times New Roman"/>
+              </w:rPr>
+              <w:t xml:space="preserve">), </w:t>
+            </w:r>
+            <w:r>
+              <w:rPr>
+                <w:rFonts w:ascii="Times New Roman" w:hAnsi="Times New Roman" w:cs="Times New Roman"/>
+              </w:rPr>
+              <w:t xml:space="preserve">где </w:t>
+            </w:r>
+            <w:r>
+              <w:rPr>
+                <w:rFonts w:ascii="Times New Roman" w:hAnsi="Times New Roman" w:cs="Times New Roman"/>
+                <w:lang w:val="en-US"/>
+              </w:rPr>
+              <w:t>n</w:t>
+            </w:r>
+            <w:r>
+              <w:rPr>
+                <w:rFonts w:ascii="Times New Roman" w:hAnsi="Times New Roman" w:cs="Times New Roman"/>
+              </w:rPr>
+              <w:t xml:space="preserve"> – </w:t>
+            </w:r>
+            <w:r>
+              <w:rPr>
+                <w:rFonts w:ascii="Times New Roman" w:hAnsi="Times New Roman" w:cs="Times New Roman"/>
+              </w:rPr>
+              <w:t>число действий в последовательности</w:t>
+            </w:r>
           </w:p>
         </w:tc>
       </w:tr>
@@ -687,7 +770,7 @@
 </file>
 
 <file path=word/styles.xml><?xml version="1.0" encoding="utf-8"?>
-<w:styles xmlns:mc="http://schemas.openxmlformats.org/markup-compatibility/2006" xmlns:r="http://schemas.openxmlformats.org/officeDocument/2006/relationships" xmlns:w="http://schemas.openxmlformats.org/wordprocessingml/2006/main" xmlns:w14="http://schemas.microsoft.com/office/word/2010/wordml" xmlns:w15="http://schemas.microsoft.com/office/word/2012/wordml" xmlns:w16cid="http://schemas.microsoft.com/office/word/2016/wordml/cid" xmlns:w16se="http://schemas.microsoft.com/office/word/2015/wordml/symex" mc:Ignorable="w14 w15 w16se w16cid">
+<w:styles xmlns:mc="http://schemas.openxmlformats.org/markup-compatibility/2006" xmlns:r="http://schemas.openxmlformats.org/officeDocument/2006/relationships" xmlns:w="http://schemas.openxmlformats.org/wordprocessingml/2006/main" xmlns:w14="http://schemas.microsoft.com/office/word/2010/wordml" xmlns:w15="http://schemas.microsoft.com/office/word/2012/wordml" xmlns:w16cex="http://schemas.microsoft.com/office/word/2018/wordml/cex" xmlns:w16cid="http://schemas.microsoft.com/office/word/2016/wordml/cid" xmlns:w16="http://schemas.microsoft.com/office/word/2018/wordml" xmlns:w16sdtdh="http://schemas.microsoft.com/office/word/2020/wordml/sdtdatahash" xmlns:w16se="http://schemas.microsoft.com/office/word/2015/wordml/symex" mc:Ignorable="w14 w15 w16se w16cid w16 w16cex w16sdtdh">
   <w:docDefaults>
     <w:rPrDefault>
       <w:rPr>
@@ -703,7 +786,7 @@
       </w:pPr>
     </w:pPrDefault>
   </w:docDefaults>
-  <w:latentStyles w:defLockedState="0" w:defUIPriority="99" w:defSemiHidden="0" w:defUnhideWhenUsed="0" w:defQFormat="0" w:count="375">
+  <w:latentStyles w:defLockedState="0" w:defUIPriority="99" w:defSemiHidden="0" w:defUnhideWhenUsed="0" w:defQFormat="0" w:count="376">
     <w:lsdException w:name="Normal" w:uiPriority="0" w:qFormat="1"/>
     <w:lsdException w:name="heading 1" w:uiPriority="9" w:qFormat="1"/>
     <w:lsdException w:name="heading 2" w:semiHidden="1" w:uiPriority="9" w:unhideWhenUsed="1" w:qFormat="1"/>
@@ -809,7 +892,6 @@
     <w:lsdException w:name="HTML Sample" w:semiHidden="1" w:unhideWhenUsed="1"/>
     <w:lsdException w:name="HTML Typewriter" w:semiHidden="1" w:unhideWhenUsed="1"/>
     <w:lsdException w:name="HTML Variable" w:semiHidden="1" w:unhideWhenUsed="1"/>
-    <w:lsdException w:name="Normal Table" w:semiHidden="1" w:unhideWhenUsed="1"/>
     <w:lsdException w:name="annotation subject" w:semiHidden="1" w:unhideWhenUsed="1"/>
     <w:lsdException w:name="No List" w:semiHidden="1" w:unhideWhenUsed="1"/>
     <w:lsdException w:name="Outline List 1" w:semiHidden="1" w:unhideWhenUsed="1"/>
@@ -856,10 +938,8 @@
     <w:lsdException w:name="Table Subtle 2" w:semiHidden="1" w:unhideWhenUsed="1"/>
     <w:lsdException w:name="Table Web 1" w:semiHidden="1" w:unhideWhenUsed="1"/>
     <w:lsdException w:name="Table Web 2" w:semiHidden="1" w:unhideWhenUsed="1"/>
-    <w:lsdException w:name="Table Web 3" w:semiHidden="1" w:unhideWhenUsed="1"/>
     <w:lsdException w:name="Balloon Text" w:semiHidden="1" w:unhideWhenUsed="1"/>
     <w:lsdException w:name="Table Grid" w:uiPriority="39"/>
-    <w:lsdException w:name="Table Theme" w:semiHidden="1" w:unhideWhenUsed="1"/>
     <w:lsdException w:name="Placeholder Text" w:semiHidden="1"/>
     <w:lsdException w:name="No Spacing" w:uiPriority="1" w:qFormat="1"/>
     <w:lsdException w:name="Light Shading" w:uiPriority="60"/>
@@ -1079,6 +1159,7 @@
     <w:lsdException w:name="Smart Hyperlink" w:semiHidden="1" w:unhideWhenUsed="1"/>
     <w:lsdException w:name="Hashtag" w:semiHidden="1" w:unhideWhenUsed="1"/>
     <w:lsdException w:name="Unresolved Mention" w:semiHidden="1" w:unhideWhenUsed="1"/>
+    <w:lsdException w:name="Smart Link" w:semiHidden="1" w:unhideWhenUsed="1"/>
   </w:latentStyles>
   <w:style w:type="paragraph" w:default="1" w:styleId="a">
     <w:name w:val="Normal"/>
@@ -1087,6 +1168,7 @@
   <w:style w:type="character" w:default="1" w:styleId="a0">
     <w:name w:val="Default Paragraph Font"/>
     <w:uiPriority w:val="1"/>
+    <w:semiHidden/>
     <w:unhideWhenUsed/>
   </w:style>
   <w:style w:type="table" w:default="1" w:styleId="a1">

</xml_diff>